<commit_message>
Editing content on enrollment and about pages
</commit_message>
<xml_diff>
--- a/images/The Beehive Preschool Enrollment Packet.docx
+++ b/images/The Beehive Preschool Enrollment Packet.docx
@@ -1497,7 +1497,7 @@
         <mc:AlternateContent>
           <mc:Choice Requires="wps">
             <w:drawing>
-              <wp:anchor distT="0" distB="0" distL="114300" distR="114300" simplePos="0" relativeHeight="251754496" behindDoc="0" locked="0" layoutInCell="1" allowOverlap="1" wp14:anchorId="6C092700" wp14:editId="29F8B224">
+              <wp:anchor distT="0" distB="0" distL="114300" distR="114300" simplePos="0" relativeHeight="251754496" behindDoc="0" locked="0" layoutInCell="1" allowOverlap="1" wp14:anchorId="6C092700" wp14:editId="3C5954E4">
                 <wp:simplePos x="0" y="0"/>
                 <wp:positionH relativeFrom="column">
                   <wp:posOffset>0</wp:posOffset>
@@ -1562,7 +1562,11 @@
           </mc:Choice>
           <mc:Fallback>
             <w:pict>
-              <v:shape w14:anchorId="6C092700" id="Text Box 3" o:spid="_x0000_s1036" type="#_x0000_t202" style="position:absolute;left:0;text-align:left;margin-left:0;margin-top:3.2pt;width:459.55pt;height:38.7pt;z-index:251754496;visibility:visible;mso-wrap-style:square;mso-width-percent:0;mso-height-percent:0;mso-wrap-distance-left:9pt;mso-wrap-distance-top:0;mso-wrap-distance-right:9pt;mso-wrap-distance-bottom:0;mso-position-horizontal:absolute;mso-position-horizontal-relative:text;mso-position-vertical:absolute;mso-position-vertical-relative:text;mso-width-percent:0;mso-height-percent:0;mso-width-relative:margin;mso-height-relative:margin;v-text-anchor:top" o:gfxdata="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" fillcolor="white [3201]" strokeweight=".5pt">
+              <v:shapetype w14:anchorId="6C092700" id="_x0000_t202" coordsize="21600,21600" o:spt="202" path="m,l,21600r21600,l21600,xe">
+                <v:stroke joinstyle="miter"/>
+                <v:path gradientshapeok="t" o:connecttype="rect"/>
+              </v:shapetype>
+              <v:shape id="Text Box 3" o:spid="_x0000_s1036" type="#_x0000_t202" style="position:absolute;left:0;text-align:left;margin-left:0;margin-top:3.2pt;width:459.55pt;height:38.7pt;z-index:251754496;visibility:visible;mso-wrap-style:square;mso-width-percent:0;mso-height-percent:0;mso-wrap-distance-left:9pt;mso-wrap-distance-top:0;mso-wrap-distance-right:9pt;mso-wrap-distance-bottom:0;mso-position-horizontal:absolute;mso-position-horizontal-relative:text;mso-position-vertical:absolute;mso-position-vertical-relative:text;mso-width-percent:0;mso-height-percent:0;mso-width-relative:margin;mso-height-relative:margin;v-text-anchor:top" o:gfxdata="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" fillcolor="white [3201]" strokeweight=".5pt">
                 <v:textbox>
                   <w:txbxContent>
                     <w:p>
@@ -3913,7 +3917,7 @@
         <w:rPr>
           <w:color w:val="000000"/>
         </w:rPr>
-        <w:t>Monday/Wednesday/Friday (4 – 5 years old until kindergarten)</w:t>
+        <w:t>Monday/Wednesday/Friday (4 – 5 years old)</w:t>
       </w:r>
     </w:p>
     <w:p>
@@ -5414,11 +5418,37 @@
         </w:rPr>
         <w:t>initial</w:t>
       </w:r>
-      <w:r>
-        <w:rPr>
-          <w:color w:val="000000"/>
-        </w:rPr>
-        <w:t xml:space="preserve">) I understand that I must pay a $50.00 non-refundable registration fee that must be received by The </w:t>
+      <w:proofErr w:type="gramStart"/>
+      <w:r>
+        <w:rPr>
+          <w:color w:val="000000"/>
+        </w:rPr>
+        <w:t xml:space="preserve">) </w:t>
+      </w:r>
+      <w:r>
+        <w:rPr>
+          <w:color w:val="000000"/>
+        </w:rPr>
+        <w:t>)</w:t>
+      </w:r>
+      <w:proofErr w:type="gramEnd"/>
+      <w:r>
+        <w:rPr>
+          <w:color w:val="000000"/>
+        </w:rPr>
+        <w:t xml:space="preserve"> I understand that I must pay a $50.00 </w:t>
+      </w:r>
+      <w:r>
+        <w:rPr>
+          <w:color w:val="000000"/>
+        </w:rPr>
+        <w:t xml:space="preserve">($35.00 if paid by March 31, 2021) </w:t>
+      </w:r>
+      <w:r>
+        <w:rPr>
+          <w:color w:val="000000"/>
+        </w:rPr>
+        <w:t xml:space="preserve">non-refundable registration fee that must be received by The </w:t>
       </w:r>
       <w:r>
         <w:t xml:space="preserve">Beehive Preschool along with the completed enrollment packet in order to secure </w:t>
@@ -5427,7 +5457,7 @@
         <w:rPr>
           <w:color w:val="000000"/>
         </w:rPr>
-        <w:t xml:space="preserve">a spot in a class for my child. </w:t>
+        <w:t>a spot in a class for my child.</w:t>
       </w:r>
     </w:p>
     <w:p>
@@ -5568,7 +5598,13 @@
         <w:rPr>
           <w:color w:val="000000"/>
         </w:rPr>
-        <w:t>___________ (</w:t>
+        <w:t>___________</w:t>
+      </w:r>
+      <w:r>
+        <w:rPr>
+          <w:color w:val="000000"/>
+        </w:rPr>
+        <w:t xml:space="preserve"> (</w:t>
       </w:r>
       <w:r>
         <w:rPr>
@@ -5597,37 +5633,19 @@
         <w:t xml:space="preserve">students can be enrolled in The Beehive Preschool throughout the school year however, all new student enrollments at The Beehive Preschool will start coming to class </w:t>
       </w:r>
       <w:r>
-        <w:t>on the 1</w:t>
-      </w:r>
-      <w:r>
-        <w:rPr>
-          <w:vertAlign w:val="superscript"/>
-        </w:rPr>
-        <w:t>st</w:t>
-      </w:r>
-      <w:r>
-        <w:t xml:space="preserve"> Monday or 1</w:t>
-      </w:r>
-      <w:r>
-        <w:rPr>
-          <w:vertAlign w:val="superscript"/>
-        </w:rPr>
-        <w:t>st</w:t>
-      </w:r>
-      <w:r>
-        <w:t xml:space="preserve"> Tuesday (depending on class schedule) of</w:t>
-      </w:r>
-      <w:r>
-        <w:t xml:space="preserve"> the coming month</w:t>
-      </w:r>
-      <w:r>
-        <w:t xml:space="preserve"> </w:t>
-      </w:r>
-      <w:r>
-        <w:t xml:space="preserve">when </w:t>
-      </w:r>
-      <w:r>
-        <w:t>school is in session.</w:t>
+        <w:t xml:space="preserve">on the Monday or Tuesday (depending on class schedule) </w:t>
+      </w:r>
+      <w:r>
+        <w:t xml:space="preserve">after the enrollment packet is received by </w:t>
+      </w:r>
+      <w:r>
+        <w:rPr>
+          <w:color w:val="000000"/>
+        </w:rPr>
+        <w:t>Ella Suprise (The Beehive Preschool Teacher)</w:t>
+      </w:r>
+      <w:r>
+        <w:t>.</w:t>
       </w:r>
     </w:p>
     <w:p>
@@ -6277,7 +6295,6 @@
           <w:noProof/>
           <w:color w:val="000000"/>
         </w:rPr>
-        <w:lastRenderedPageBreak/>
         <mc:AlternateContent>
           <mc:Choice Requires="wps">
             <w:drawing>
@@ -6399,7 +6416,19 @@
         <w:rPr>
           <w:color w:val="000000"/>
         </w:rPr>
-        <w:t>) I understand that I am required to sign my child into school on the sign in/sign out sheet when I drop him/her off and I am required to sign my child out of school on the sign in/sign out sheet when I pick him/her up.</w:t>
+        <w:t xml:space="preserve">) </w:t>
+      </w:r>
+      <w:r>
+        <w:rPr>
+          <w:color w:val="000000"/>
+        </w:rPr>
+        <w:t>I understand that I am required to sign my child into school on the sign in/sign out sheet when I drop him/her off and I am required to sign my child out of school on the sign in/sign out sheet when I pick him/her up.</w:t>
+      </w:r>
+      <w:r>
+        <w:rPr>
+          <w:color w:val="000000"/>
+        </w:rPr>
+        <w:t xml:space="preserve"> (Sign in/sign out sheet suspended until further notice because of Covid-19)</w:t>
       </w:r>
     </w:p>
     <w:p>
@@ -7198,6 +7227,45 @@
           <w:color w:val="000000"/>
         </w:rPr>
       </w:pPr>
+    </w:p>
+    <w:p>
+      <w:pPr>
+        <w:pStyle w:val="NormalWeb"/>
+        <w:spacing w:before="0" w:beforeAutospacing="0" w:after="0" w:afterAutospacing="0" w:line="276" w:lineRule="auto"/>
+        <w:jc w:val="center"/>
+        <w:textAlignment w:val="baseline"/>
+        <w:rPr>
+          <w:b/>
+          <w:bCs/>
+          <w:color w:val="000000"/>
+        </w:rPr>
+      </w:pPr>
+    </w:p>
+    <w:p>
+      <w:pPr>
+        <w:pStyle w:val="NormalWeb"/>
+        <w:spacing w:before="0" w:beforeAutospacing="0" w:after="0" w:afterAutospacing="0" w:line="276" w:lineRule="auto"/>
+        <w:jc w:val="center"/>
+        <w:textAlignment w:val="baseline"/>
+        <w:rPr>
+          <w:b/>
+          <w:bCs/>
+          <w:color w:val="000000"/>
+        </w:rPr>
+      </w:pPr>
+    </w:p>
+    <w:p>
+      <w:pPr>
+        <w:pStyle w:val="NormalWeb"/>
+        <w:spacing w:before="0" w:beforeAutospacing="0" w:after="0" w:afterAutospacing="0" w:line="276" w:lineRule="auto"/>
+        <w:jc w:val="center"/>
+        <w:textAlignment w:val="baseline"/>
+        <w:rPr>
+          <w:b/>
+          <w:bCs/>
+          <w:color w:val="000000"/>
+        </w:rPr>
+      </w:pPr>
       <w:r>
         <w:rPr>
           <w:rFonts w:ascii="Century Gothic" w:hAnsi="Century Gothic" w:cs="Ayuthaya"/>
@@ -7327,14 +7395,7 @@
         <w:rPr>
           <w:color w:val="000000"/>
         </w:rPr>
-        <w:t xml:space="preserve">) I give permission for my child to be photographed by Ella Suprise (The Beehive Preschool teacher). Photos will be taken for first day of school, picture day, and while my child is playing and doing activities in class. The photos will be used in crafts throughout the </w:t>
-      </w:r>
-      <w:r>
-        <w:rPr>
-          <w:color w:val="000000"/>
-        </w:rPr>
-        <w:lastRenderedPageBreak/>
-        <w:t xml:space="preserve">school year and in the end of year memory book. Some photos taken will also be used on The Beehive Preschool website and Instagram page, names will never be used, but all parents/guardians will be asked permission and notified before any pictures are used on the website or Instagram. </w:t>
+        <w:t xml:space="preserve">) I give permission for my child to be photographed by Ella Suprise (The Beehive Preschool teacher). Photos will be taken for first day of school, picture day, and while my child is playing and doing activities in class. The photos will be used in crafts throughout the school year and in the end of year memory book. Some photos taken will also be used on The Beehive Preschool website and Instagram page, names will never be used, but all parents/guardians will be asked permission and notified before any pictures are used on the website or Instagram. </w:t>
       </w:r>
     </w:p>
     <w:p>

</xml_diff>